<commit_message>
update change format field order
</commit_message>
<xml_diff>
--- a/src/assets/templates/order.docx
+++ b/src/assets/templates/order.docx
@@ -337,6 +337,7 @@
               </w:rPr>
               <w:t xml:space="preserve">. </w:t>
             </w:r>
+            <w:proofErr w:type="spellStart"/>
             <w:r>
               <w:rPr>
                 <w:szCs w:val="28"/>
@@ -345,6 +346,7 @@
               <w:t>Покровськ</w:t>
             </w:r>
             <w:bookmarkEnd w:id="14"/>
+            <w:proofErr w:type="spellEnd"/>
           </w:p>
         </w:tc>
         <w:tc>
@@ -509,7 +511,21 @@
         <w:rPr>
           <w:lang w:val="en-US"/>
         </w:rPr>
-        <w:t xml:space="preserve"> {{date_prod}}</w:t>
+        <w:t xml:space="preserve"> {{</w:t>
+      </w:r>
+      <w:proofErr w:type="spellStart"/>
+      <w:r>
+        <w:rPr>
+          <w:lang w:val="en-US"/>
+        </w:rPr>
+        <w:t>date_prod</w:t>
+      </w:r>
+      <w:proofErr w:type="spellEnd"/>
+      <w:r>
+        <w:rPr>
+          <w:lang w:val="en-US"/>
+        </w:rPr>
+        <w:t>}}</w:t>
       </w:r>
       <w:r>
         <w:t> року перебуває</w:t>
@@ -543,7 +559,21 @@
         <w:rPr>
           <w:lang w:val="en-US"/>
         </w:rPr>
-        <w:t>{{date_prod}}</w:t>
+        <w:t>{{</w:t>
+      </w:r>
+      <w:proofErr w:type="spellStart"/>
+      <w:r>
+        <w:rPr>
+          <w:lang w:val="en-US"/>
+        </w:rPr>
+        <w:t>date_prod</w:t>
+      </w:r>
+      <w:proofErr w:type="spellEnd"/>
+      <w:r>
+        <w:rPr>
+          <w:lang w:val="en-US"/>
+        </w:rPr>
+        <w:t>}}</w:t>
       </w:r>
       <w:r>
         <w:t> </w:t>
@@ -586,7 +616,21 @@
         <w:rPr>
           <w:lang w:val="en-US"/>
         </w:rPr>
-        <w:t xml:space="preserve">{{date_prod}} </w:t>
+        <w:t>{{</w:t>
+      </w:r>
+      <w:proofErr w:type="spellStart"/>
+      <w:r>
+        <w:rPr>
+          <w:lang w:val="en-US"/>
+        </w:rPr>
+        <w:t>date_prod</w:t>
+      </w:r>
+      <w:proofErr w:type="spellEnd"/>
+      <w:r>
+        <w:rPr>
+          <w:lang w:val="en-US"/>
+        </w:rPr>
+        <w:t xml:space="preserve">}} </w:t>
       </w:r>
       <w:r>
         <w:t>року</w:t>
@@ -687,7 +731,13 @@
         <w:rPr>
           <w:szCs w:val="28"/>
         </w:rPr>
-        <w:t xml:space="preserve">лейтенант                                                                                        Дмитро </w:t>
+        <w:t xml:space="preserve">старший </w:t>
+      </w:r>
+      <w:r>
+        <w:rPr>
+          <w:szCs w:val="28"/>
+        </w:rPr>
+        <w:t xml:space="preserve">лейтенант                                                                         Дмитро </w:t>
       </w:r>
       <w:bookmarkEnd w:id="18"/>
       <w:r>
@@ -852,14 +902,7 @@
         <w:ind w:left="-1418" w:right="1416" w:firstLine="0"/>
       </w:pPr>
       <w:r>
-        <w:t xml:space="preserve">сержант                                                                              </w:t>
-      </w:r>
-      <w:r>
-        <w:tab/>
-      </w:r>
-      <w:r>
-        <w:tab/>
-        <w:t xml:space="preserve">    Вадим ЛИСЮК</w:t>
+        <w:t xml:space="preserve">сержант                                                                                       Євген БЕРЕЖНЮК </w:t>
       </w:r>
     </w:p>
     <w:p>

</xml_diff>